<commit_message>
Added plane drop items, and a few particle effects and collision detection
</commit_message>
<xml_diff>
--- a/ZombieTakover_GDD.docx
+++ b/ZombieTakover_GDD.docx
@@ -117,18 +117,8 @@
                         <w:sz w:val="56"/>
                         <w:szCs w:val="56"/>
                       </w:rPr>
-                      <w:t xml:space="preserve">Zombie </w:t>
+                      <w:t>Zombie TakeOver</w:t>
                     </w:r>
-                    <w:proofErr w:type="spellStart"/>
-                    <w:r>
-                      <w:rPr>
-                        <w:rFonts w:asciiTheme="majorHAnsi" w:eastAsiaTheme="majorEastAsia" w:hAnsiTheme="majorHAnsi" w:cstheme="majorBidi"/>
-                        <w:sz w:val="56"/>
-                        <w:szCs w:val="56"/>
-                      </w:rPr>
-                      <w:t>TakeOver</w:t>
-                    </w:r>
-                    <w:proofErr w:type="spellEnd"/>
                   </w:p>
                 </w:tc>
               </w:sdtContent>
@@ -268,8 +258,10 @@
                     <w:sz w:val="24"/>
                     <w:szCs w:val="24"/>
                   </w:rPr>
-                  <w:t>Version #01</w:t>
+                  <w:t>Version #02</w:t>
                 </w:r>
+                <w:bookmarkStart w:id="0" w:name="_GoBack"/>
+                <w:bookmarkEnd w:id="0"/>
               </w:p>
               <w:p>
                 <w:pPr>
@@ -286,7 +278,10 @@
                   <w:t xml:space="preserve">All work Copyright © </w:t>
                 </w:r>
                 <w:r>
-                  <w:t>2012</w:t>
+                  <w:t>201</w:t>
+                </w:r>
+                <w:r>
+                  <w:t>6</w:t>
                 </w:r>
                 <w:r>
                   <w:t xml:space="preserve"> by JG Studio</w:t>
@@ -765,47 +760,21 @@
     </w:p>
     <w:p>
       <w:pPr>
-        <w:jc w:val="right"/>
-        <w:rPr>
-          <w:sz w:val="24"/>
-          <w:szCs w:val="24"/>
-        </w:rPr>
-      </w:pPr>
-      <w:r>
-        <w:rPr>
-          <w:sz w:val="24"/>
-          <w:szCs w:val="24"/>
-        </w:rPr>
-        <w:t xml:space="preserve">[This is where you keep track of </w:t>
-      </w:r>
-      <w:r>
-        <w:rPr>
-          <w:sz w:val="24"/>
-          <w:szCs w:val="24"/>
-        </w:rPr>
-        <w:t xml:space="preserve">the </w:t>
-      </w:r>
-      <w:r>
-        <w:rPr>
-          <w:sz w:val="24"/>
-          <w:szCs w:val="24"/>
-        </w:rPr>
-        <w:t xml:space="preserve">detailed changes </w:t>
-      </w:r>
-      <w:r>
-        <w:rPr>
-          <w:sz w:val="24"/>
-          <w:szCs w:val="24"/>
-        </w:rPr>
-        <w:t xml:space="preserve">made to </w:t>
-      </w:r>
-      <w:r>
-        <w:rPr>
-          <w:sz w:val="24"/>
-          <w:szCs w:val="24"/>
-        </w:rPr>
-        <w:t xml:space="preserve">your document throughout the course of development.] </w:t>
-      </w:r>
+        <w:rPr>
+          <w:sz w:val="24"/>
+          <w:szCs w:val="24"/>
+        </w:rPr>
+      </w:pPr>
+      <w:hyperlink r:id="rId14" w:history="1">
+        <w:r>
+          <w:rPr>
+            <w:rStyle w:val="Hyperlink"/>
+            <w:sz w:val="24"/>
+            <w:szCs w:val="24"/>
+          </w:rPr>
+          <w:t>https://github.com/jgunter7/COMP305_ZombieTakeOver_As1</w:t>
+        </w:r>
+      </w:hyperlink>
     </w:p>
     <w:p>
       <w:pPr>
@@ -821,55 +790,6 @@
         </w:rPr>
         <w:br w:type="page"/>
       </w:r>
-    </w:p>
-    <w:p>
-      <w:pPr>
-        <w:jc w:val="right"/>
-        <w:rPr>
-          <w:sz w:val="24"/>
-          <w:szCs w:val="24"/>
-        </w:rPr>
-      </w:pPr>
-      <w:r>
-        <w:rPr>
-          <w:sz w:val="24"/>
-          <w:szCs w:val="24"/>
-        </w:rPr>
-        <w:lastRenderedPageBreak/>
-        <w:t>[This is the body of your video game design document.  You should add and delete sections as they pertain to your game</w:t>
-      </w:r>
-      <w:r>
-        <w:rPr>
-          <w:sz w:val="24"/>
-          <w:szCs w:val="24"/>
-        </w:rPr>
-        <w:t>’s design</w:t>
-      </w:r>
-      <w:r>
-        <w:rPr>
-          <w:sz w:val="24"/>
-          <w:szCs w:val="24"/>
-        </w:rPr>
-        <w:t>.]</w:t>
-      </w:r>
-    </w:p>
-    <w:p>
-      <w:pPr>
-        <w:jc w:val="right"/>
-        <w:rPr>
-          <w:sz w:val="24"/>
-          <w:szCs w:val="24"/>
-        </w:rPr>
-      </w:pPr>
-    </w:p>
-    <w:p>
-      <w:pPr>
-        <w:jc w:val="right"/>
-        <w:rPr>
-          <w:sz w:val="24"/>
-          <w:szCs w:val="24"/>
-        </w:rPr>
-      </w:pPr>
     </w:p>
     <w:p>
       <w:pPr>
@@ -890,6 +810,7 @@
           <w:sz w:val="24"/>
           <w:szCs w:val="24"/>
         </w:rPr>
+        <w:lastRenderedPageBreak/>
         <w:t>Game Overview</w:t>
       </w:r>
       <w:r>
@@ -905,7 +826,7 @@
       <w:pPr>
         <w:pStyle w:val="ListParagraph"/>
         <w:rPr>
-          <w:b/>
+          <w:i/>
           <w:sz w:val="24"/>
           <w:szCs w:val="24"/>
         </w:rPr>
@@ -924,59 +845,44 @@
           <w:sz w:val="24"/>
           <w:szCs w:val="24"/>
         </w:rPr>
-        <w:t xml:space="preserve">control an infected ship. The player can infect other ships to gain points. They must avoid </w:t>
-      </w:r>
-      <w:r>
-        <w:rPr>
-          <w:i/>
-          <w:sz w:val="24"/>
-          <w:szCs w:val="24"/>
-        </w:rPr>
-        <w:t>planes</w:t>
-      </w:r>
-      <w:r>
-        <w:rPr>
-          <w:i/>
-          <w:sz w:val="24"/>
-          <w:szCs w:val="24"/>
-        </w:rPr>
-        <w:t xml:space="preserve"> that have the “cure”.</w:t>
-      </w:r>
-      <w:r>
-        <w:rPr>
-          <w:i/>
-          <w:sz w:val="24"/>
-          <w:szCs w:val="24"/>
-        </w:rPr>
-        <w:t xml:space="preserve"> </w:t>
-      </w:r>
-      <w:r>
-        <w:rPr>
-          <w:i/>
-          <w:sz w:val="24"/>
-          <w:szCs w:val="24"/>
-        </w:rPr>
-        <w:t xml:space="preserve">They can also collect gas tanks to </w:t>
-      </w:r>
-      <w:r>
-        <w:rPr>
-          <w:i/>
-          <w:sz w:val="24"/>
-          <w:szCs w:val="24"/>
-        </w:rPr>
-        <w:t>enable</w:t>
-      </w:r>
-      <w:r>
-        <w:rPr>
-          <w:i/>
-          <w:sz w:val="24"/>
-          <w:szCs w:val="24"/>
-        </w:rPr>
-        <w:t xml:space="preserve"> their boat to continue in the game.</w:t>
-      </w:r>
-    </w:p>
-    <w:p>
-      <w:pPr>
+        <w:t>control an infected ship. The player can infect other ships</w:t>
+      </w:r>
+      <w:r>
+        <w:rPr>
+          <w:i/>
+          <w:sz w:val="24"/>
+          <w:szCs w:val="24"/>
+        </w:rPr>
+        <w:t>, by sinking them</w:t>
+      </w:r>
+      <w:r>
+        <w:rPr>
+          <w:i/>
+          <w:sz w:val="24"/>
+          <w:szCs w:val="24"/>
+        </w:rPr>
+        <w:t xml:space="preserve"> to gain points. </w:t>
+      </w:r>
+      <w:r>
+        <w:rPr>
+          <w:i/>
+          <w:sz w:val="24"/>
+          <w:szCs w:val="24"/>
+        </w:rPr>
+        <w:t>The air force can drop items into the game, such as bombs on buoys and supplies on buoys. The gas tank supplies will allow the zombie ship to continue to wreak havoc on the ocean. Hitting other ships gains points, but also decreases the condition of the ship.</w:t>
+      </w:r>
+      <w:r>
+        <w:rPr>
+          <w:i/>
+          <w:sz w:val="24"/>
+          <w:szCs w:val="24"/>
+        </w:rPr>
+        <w:t xml:space="preserve"> Hitting bombs drastically decreases the condition of the ship. If the ship is destroyed, they lose the game after spending all of their lives.</w:t>
+      </w:r>
+    </w:p>
+    <w:p>
+      <w:pPr>
+        <w:pStyle w:val="ListParagraph"/>
         <w:rPr>
           <w:b/>
           <w:sz w:val="24"/>
@@ -1021,11 +927,76 @@
           <w:sz w:val="24"/>
           <w:szCs w:val="24"/>
         </w:rPr>
-        <w:t>The player will use the arrow keys to move the ship left and right on the screen.</w:t>
-      </w:r>
-    </w:p>
-    <w:p>
-      <w:pPr>
+        <w:t>The player will use the</w:t>
+      </w:r>
+      <w:r>
+        <w:rPr>
+          <w:i/>
+          <w:sz w:val="24"/>
+          <w:szCs w:val="24"/>
+        </w:rPr>
+        <w:t xml:space="preserve"> mouse to move their ship horizontally across the screen. </w:t>
+      </w:r>
+      <w:r>
+        <w:rPr>
+          <w:i/>
+          <w:sz w:val="24"/>
+          <w:szCs w:val="24"/>
+        </w:rPr>
+        <w:t xml:space="preserve">They must dodge bombs dropped by the air force to try </w:t>
+      </w:r>
+      <w:r>
+        <w:rPr>
+          <w:i/>
+          <w:sz w:val="24"/>
+          <w:szCs w:val="24"/>
+        </w:rPr>
+        <w:t>to</w:t>
+      </w:r>
+      <w:r>
+        <w:rPr>
+          <w:i/>
+          <w:sz w:val="24"/>
+          <w:szCs w:val="24"/>
+        </w:rPr>
+        <w:t xml:space="preserve"> stop your ship from destroying and more boats.</w:t>
+      </w:r>
+      <w:r>
+        <w:rPr>
+          <w:i/>
+          <w:sz w:val="24"/>
+          <w:szCs w:val="24"/>
+        </w:rPr>
+        <w:t xml:space="preserve"> </w:t>
+      </w:r>
+      <w:r>
+        <w:rPr>
+          <w:i/>
+          <w:sz w:val="24"/>
+          <w:szCs w:val="24"/>
+        </w:rPr>
+        <w:t xml:space="preserve">Destroy other boats and collect fuel tanks to take your </w:t>
+      </w:r>
+      <w:r>
+        <w:rPr>
+          <w:i/>
+          <w:sz w:val="24"/>
+          <w:szCs w:val="24"/>
+        </w:rPr>
+        <w:t xml:space="preserve">zombie </w:t>
+      </w:r>
+      <w:r>
+        <w:rPr>
+          <w:i/>
+          <w:sz w:val="24"/>
+          <w:szCs w:val="24"/>
+        </w:rPr>
+        <w:t>ship as far as possible.</w:t>
+      </w:r>
+    </w:p>
+    <w:p>
+      <w:pPr>
+        <w:pStyle w:val="ListParagraph"/>
         <w:rPr>
           <w:b/>
           <w:sz w:val="24"/>
@@ -1083,6 +1054,7 @@
     </w:p>
     <w:p>
       <w:pPr>
+        <w:pStyle w:val="ListParagraph"/>
         <w:rPr>
           <w:b/>
           <w:sz w:val="24"/>
@@ -1111,25 +1083,23 @@
         </w:rPr>
         <w:t>Controls</w:t>
       </w:r>
-      <w:bookmarkStart w:id="0" w:name="_GoBack"/>
-      <w:bookmarkEnd w:id="0"/>
-    </w:p>
-    <w:p>
-      <w:pPr>
-        <w:pStyle w:val="ListParagraph"/>
-        <w:rPr>
-          <w:i/>
-          <w:sz w:val="24"/>
-          <w:szCs w:val="24"/>
-        </w:rPr>
-      </w:pPr>
-      <w:r>
-        <w:rPr>
-          <w:i/>
-          <w:sz w:val="24"/>
-          <w:szCs w:val="24"/>
-        </w:rPr>
-        <w:t>The user will use the left and right arrow keys to shift the boat left and right on the screen.</w:t>
+    </w:p>
+    <w:p>
+      <w:pPr>
+        <w:pStyle w:val="ListParagraph"/>
+        <w:rPr>
+          <w:i/>
+          <w:sz w:val="24"/>
+          <w:szCs w:val="24"/>
+        </w:rPr>
+      </w:pPr>
+      <w:r>
+        <w:rPr>
+          <w:i/>
+          <w:sz w:val="24"/>
+          <w:szCs w:val="24"/>
+        </w:rPr>
+        <w:t xml:space="preserve">The user can use the mouse to move the boat left and right along the screen. </w:t>
       </w:r>
     </w:p>
     <w:p>
@@ -1183,15 +1153,49 @@
       </w:pPr>
       <w:r>
         <w:rPr>
-          <w:i/>
-          <w:sz w:val="24"/>
-          <w:szCs w:val="24"/>
-        </w:rPr>
-        <w:t>(What does the game interface look like? Provide a screen shot or sketch)</w:t>
-      </w:r>
-    </w:p>
-    <w:p>
-      <w:pPr>
+          <w:noProof/>
+          <w:lang w:eastAsia="en-CA"/>
+        </w:rPr>
+        <w:drawing>
+          <wp:inline distT="0" distB="0" distL="0" distR="0" wp14:anchorId="2A8299BA" wp14:editId="07D2671E">
+            <wp:extent cx="5121932" cy="3253740"/>
+            <wp:effectExtent l="0" t="0" r="2540" b="3810"/>
+            <wp:docPr id="3" name="Picture 3"/>
+            <wp:cNvGraphicFramePr>
+              <a:graphicFrameLocks xmlns:a="http://schemas.openxmlformats.org/drawingml/2006/main" noChangeAspect="1"/>
+            </wp:cNvGraphicFramePr>
+            <a:graphic xmlns:a="http://schemas.openxmlformats.org/drawingml/2006/main">
+              <a:graphicData uri="http://schemas.openxmlformats.org/drawingml/2006/picture">
+                <pic:pic xmlns:pic="http://schemas.openxmlformats.org/drawingml/2006/picture">
+                  <pic:nvPicPr>
+                    <pic:cNvPr id="1" name=""/>
+                    <pic:cNvPicPr/>
+                  </pic:nvPicPr>
+                  <pic:blipFill>
+                    <a:blip r:embed="rId15"/>
+                    <a:stretch>
+                      <a:fillRect/>
+                    </a:stretch>
+                  </pic:blipFill>
+                  <pic:spPr>
+                    <a:xfrm>
+                      <a:off x="0" y="0"/>
+                      <a:ext cx="5136060" cy="3262715"/>
+                    </a:xfrm>
+                    <a:prstGeom prst="rect">
+                      <a:avLst/>
+                    </a:prstGeom>
+                  </pic:spPr>
+                </pic:pic>
+              </a:graphicData>
+            </a:graphic>
+          </wp:inline>
+        </w:drawing>
+      </w:r>
+    </w:p>
+    <w:p>
+      <w:pPr>
+        <w:pStyle w:val="ListParagraph"/>
         <w:rPr>
           <w:b/>
           <w:sz w:val="24"/>
@@ -1218,6 +1222,7 @@
           <w:sz w:val="24"/>
           <w:szCs w:val="24"/>
         </w:rPr>
+        <w:lastRenderedPageBreak/>
         <w:t>Menu and Screen Descriptions</w:t>
       </w:r>
     </w:p>
@@ -1358,7 +1363,6 @@
           <w:sz w:val="24"/>
           <w:szCs w:val="24"/>
         </w:rPr>
-        <w:lastRenderedPageBreak/>
         <w:t xml:space="preserve">Levels </w:t>
       </w:r>
     </w:p>
@@ -1377,25 +1381,15 @@
           <w:sz w:val="24"/>
           <w:szCs w:val="24"/>
         </w:rPr>
-        <w:t xml:space="preserve">(Describe </w:t>
-      </w:r>
-      <w:proofErr w:type="gramStart"/>
-      <w:r>
-        <w:rPr>
-          <w:i/>
-          <w:sz w:val="24"/>
-          <w:szCs w:val="24"/>
-        </w:rPr>
-        <w:t>Each</w:t>
-      </w:r>
-      <w:proofErr w:type="gramEnd"/>
-      <w:r>
-        <w:rPr>
-          <w:i/>
-          <w:sz w:val="24"/>
-          <w:szCs w:val="24"/>
-        </w:rPr>
-        <w:t xml:space="preserve"> of your game levels)</w:t>
+        <w:t>(Describe e</w:t>
+      </w:r>
+      <w:r>
+        <w:rPr>
+          <w:i/>
+          <w:sz w:val="24"/>
+          <w:szCs w:val="24"/>
+        </w:rPr>
+        <w:t>ach of your game levels)</w:t>
       </w:r>
     </w:p>
     <w:p>
@@ -1431,6 +1425,33 @@
     </w:p>
     <w:p>
       <w:pPr>
+        <w:pStyle w:val="ListParagraph"/>
+        <w:rPr>
+          <w:i/>
+          <w:sz w:val="24"/>
+          <w:szCs w:val="24"/>
+        </w:rPr>
+      </w:pPr>
+      <w:r>
+        <w:rPr>
+          <w:i/>
+          <w:sz w:val="24"/>
+          <w:szCs w:val="24"/>
+        </w:rPr>
+        <w:t>Dskjfhsdkjf</w:t>
+      </w:r>
+      <w:r>
+        <w:rPr>
+          <w:i/>
+          <w:sz w:val="24"/>
+          <w:szCs w:val="24"/>
+        </w:rPr>
+        <w:t>dsfdsf</w:t>
+      </w:r>
+    </w:p>
+    <w:p>
+      <w:pPr>
+        <w:pStyle w:val="ListParagraph"/>
         <w:rPr>
           <w:b/>
           <w:sz w:val="24"/>
@@ -1462,7 +1483,7 @@
     </w:p>
     <w:p>
       <w:pPr>
-        <w:ind w:firstLine="720"/>
+        <w:pStyle w:val="ListParagraph"/>
         <w:rPr>
           <w:i/>
           <w:sz w:val="24"/>
@@ -1483,26 +1504,26 @@
           <w:sz w:val="24"/>
           <w:szCs w:val="24"/>
         </w:rPr>
-        <w:t xml:space="preserve">Describe </w:t>
-      </w:r>
-      <w:proofErr w:type="gramStart"/>
-      <w:r>
-        <w:rPr>
-          <w:i/>
-          <w:sz w:val="24"/>
-          <w:szCs w:val="24"/>
-        </w:rPr>
-        <w:t>Your</w:t>
-      </w:r>
-      <w:proofErr w:type="gramEnd"/>
-      <w:r>
-        <w:rPr>
-          <w:i/>
-          <w:sz w:val="24"/>
-          <w:szCs w:val="24"/>
-        </w:rPr>
-        <w:t xml:space="preserve"> game avatar if applicable)</w:t>
-      </w:r>
+        <w:t>Describe y</w:t>
+      </w:r>
+      <w:r>
+        <w:rPr>
+          <w:i/>
+          <w:sz w:val="24"/>
+          <w:szCs w:val="24"/>
+        </w:rPr>
+        <w:t>our game avatar if applicable)</w:t>
+      </w:r>
+    </w:p>
+    <w:p>
+      <w:pPr>
+        <w:pStyle w:val="ListParagraph"/>
+        <w:rPr>
+          <w:b/>
+          <w:sz w:val="24"/>
+          <w:szCs w:val="24"/>
+        </w:rPr>
+      </w:pPr>
     </w:p>
     <w:p>
       <w:pPr>
@@ -1557,25 +1578,7 @@
           <w:sz w:val="24"/>
           <w:szCs w:val="24"/>
         </w:rPr>
-        <w:t xml:space="preserve"> carry the cure. After two planes drop a liquid cure on the player ship, the zombies </w:t>
-      </w:r>
-      <w:proofErr w:type="gramStart"/>
-      <w:r>
-        <w:rPr>
-          <w:i/>
-          <w:sz w:val="24"/>
-          <w:szCs w:val="24"/>
-        </w:rPr>
-        <w:t>are cured</w:t>
-      </w:r>
-      <w:proofErr w:type="gramEnd"/>
-      <w:r>
-        <w:rPr>
-          <w:i/>
-          <w:sz w:val="24"/>
-          <w:szCs w:val="24"/>
-        </w:rPr>
-        <w:t xml:space="preserve"> of their disease.</w:t>
+        <w:t xml:space="preserve"> carry the cure. After two planes drop a liquid cure on the player ship, the zombies are cured of their disease.</w:t>
       </w:r>
     </w:p>
     <w:p>
@@ -1625,23 +1628,31 @@
           <w:sz w:val="24"/>
           <w:szCs w:val="24"/>
         </w:rPr>
-        <w:t xml:space="preserve">The player can collect gas tanks, and gene mutations, making them more difficult to cure. The gas tanks will allow the player to continue through the game, and the gene mutation objects will reduce the </w:t>
-      </w:r>
-      <w:r>
-        <w:rPr>
-          <w:i/>
-          <w:sz w:val="24"/>
-          <w:szCs w:val="24"/>
-        </w:rPr>
-        <w:t>effects</w:t>
-      </w:r>
-      <w:r>
-        <w:rPr>
-          <w:i/>
-          <w:sz w:val="24"/>
-          <w:szCs w:val="24"/>
-        </w:rPr>
-        <w:t xml:space="preserve"> of the “cure”.</w:t>
+        <w:t>The player can collect gas tanks</w:t>
+      </w:r>
+      <w:r>
+        <w:rPr>
+          <w:i/>
+          <w:sz w:val="24"/>
+          <w:szCs w:val="24"/>
+        </w:rPr>
+        <w:t xml:space="preserve"> that</w:t>
+      </w:r>
+      <w:r>
+        <w:rPr>
+          <w:i/>
+          <w:sz w:val="24"/>
+          <w:szCs w:val="24"/>
+        </w:rPr>
+        <w:t xml:space="preserve"> will allow the player to continue through the game</w:t>
+      </w:r>
+      <w:r>
+        <w:rPr>
+          <w:i/>
+          <w:sz w:val="24"/>
+          <w:szCs w:val="24"/>
+        </w:rPr>
+        <w:t xml:space="preserve">. </w:t>
       </w:r>
     </w:p>
     <w:p>
@@ -1680,14 +1691,48 @@
       <w:pPr>
         <w:pStyle w:val="ListParagraph"/>
         <w:rPr>
-          <w:b/>
-          <w:sz w:val="24"/>
-          <w:szCs w:val="24"/>
-        </w:rPr>
-      </w:pPr>
-    </w:p>
-    <w:p>
-      <w:pPr>
+          <w:i/>
+          <w:sz w:val="24"/>
+          <w:szCs w:val="24"/>
+        </w:rPr>
+      </w:pPr>
+      <w:r>
+        <w:rPr>
+          <w:i/>
+          <w:sz w:val="24"/>
+          <w:szCs w:val="24"/>
+        </w:rPr>
+        <w:t>The player can crush or destro</w:t>
+      </w:r>
+      <w:r>
+        <w:rPr>
+          <w:i/>
+          <w:sz w:val="24"/>
+          <w:szCs w:val="24"/>
+        </w:rPr>
+        <w:t xml:space="preserve">y other </w:t>
+      </w:r>
+      <w:r>
+        <w:rPr>
+          <w:b/>
+          <w:i/>
+          <w:sz w:val="24"/>
+          <w:szCs w:val="24"/>
+        </w:rPr>
+        <w:t>boats</w:t>
+      </w:r>
+      <w:r>
+        <w:rPr>
+          <w:i/>
+          <w:sz w:val="24"/>
+          <w:szCs w:val="24"/>
+        </w:rPr>
+        <w:t xml:space="preserve"> for bonus points, they do however slightly affect the boats overall condition (health).</w:t>
+      </w:r>
+    </w:p>
+    <w:p>
+      <w:pPr>
+        <w:pStyle w:val="ListParagraph"/>
         <w:rPr>
           <w:b/>
           <w:sz w:val="24"/>
@@ -1763,25 +1808,8 @@
           <w:sz w:val="24"/>
           <w:szCs w:val="24"/>
         </w:rPr>
-        <w:t xml:space="preserve">The player gains points by the distance they have travelled in the game, which </w:t>
-      </w:r>
-      <w:proofErr w:type="gramStart"/>
-      <w:r>
-        <w:rPr>
-          <w:i/>
-          <w:sz w:val="24"/>
-          <w:szCs w:val="24"/>
-        </w:rPr>
-        <w:t>can be increased</w:t>
-      </w:r>
-      <w:proofErr w:type="gramEnd"/>
-      <w:r>
-        <w:rPr>
-          <w:i/>
-          <w:sz w:val="24"/>
-          <w:szCs w:val="24"/>
-        </w:rPr>
-        <w:t xml:space="preserve"> if they pick up more gas. They can also gain points by infecting</w:t>
+        <w:lastRenderedPageBreak/>
+        <w:t>The player gains points by the distance they have travelled in the game, which can be increased if they pick up more gas. They can also gain points by infecting</w:t>
       </w:r>
       <w:r>
         <w:rPr>
@@ -2077,32 +2105,14 @@
           <w:sz w:val="24"/>
           <w:szCs w:val="24"/>
         </w:rPr>
-        <w:t xml:space="preserve">(Include any future features that </w:t>
-      </w:r>
-      <w:proofErr w:type="gramStart"/>
-      <w:r>
-        <w:rPr>
-          <w:i/>
-          <w:sz w:val="24"/>
-          <w:szCs w:val="24"/>
-        </w:rPr>
-        <w:t>are planned to be implemented</w:t>
-      </w:r>
-      <w:proofErr w:type="gramEnd"/>
-      <w:r>
-        <w:rPr>
-          <w:i/>
-          <w:sz w:val="24"/>
-          <w:szCs w:val="24"/>
-        </w:rPr>
-        <w:t>)</w:t>
+        <w:t>(Include any future features that are planned to be implemented)</w:t>
       </w:r>
     </w:p>
     <w:sectPr>
-      <w:headerReference w:type="even" r:id="rId14"/>
-      <w:headerReference w:type="default" r:id="rId15"/>
-      <w:footerReference w:type="even" r:id="rId16"/>
-      <w:footerReference w:type="default" r:id="rId17"/>
+      <w:headerReference w:type="even" r:id="rId16"/>
+      <w:headerReference w:type="default" r:id="rId17"/>
+      <w:footerReference w:type="even" r:id="rId18"/>
+      <w:footerReference w:type="default" r:id="rId19"/>
       <w:pgSz w:w="12240" w:h="15840"/>
       <w:pgMar w:top="1440" w:right="1440" w:bottom="1440" w:left="1440" w:header="720" w:footer="720" w:gutter="0"/>
       <w:pgBorders w:offsetFrom="page">
@@ -2161,7 +2171,7 @@
         <w:rFonts w:asciiTheme="majorHAnsi" w:hAnsiTheme="majorHAnsi"/>
         <w:b/>
       </w:rPr>
-      <w:t>Version Number 01</w:t>
+      <w:t>Version Number 02</w:t>
     </w:r>
     <w:r>
       <w:rPr>
@@ -2196,7 +2206,7 @@
         <w:rFonts w:asciiTheme="majorHAnsi" w:hAnsiTheme="majorHAnsi"/>
         <w:noProof/>
       </w:rPr>
-      <w:t>4</w:t>
+      <w:t>6</w:t>
     </w:r>
     <w:r>
       <w:rPr>
@@ -3219,6 +3229,17 @@
     <w:uiPriority w:val="99"/>
     <w:rsid w:val="00C152DC"/>
   </w:style>
+  <w:style w:type="character" w:styleId="Hyperlink">
+    <w:name w:val="Hyperlink"/>
+    <w:basedOn w:val="DefaultParagraphFont"/>
+    <w:uiPriority w:val="99"/>
+    <w:unhideWhenUsed/>
+    <w:rsid w:val="00E55396"/>
+    <w:rPr>
+      <w:color w:val="0000FF" w:themeColor="hyperlink"/>
+      <w:u w:val="single"/>
+    </w:rPr>
+  </w:style>
 </w:styles>
 </file>
 
@@ -3517,7 +3538,7 @@
 </file>
 
 <file path=customXml/item2.xml><?xml version="1.0" encoding="utf-8"?>
-<ct:contentTypeSchema xmlns:ct="http://schemas.microsoft.com/office/2006/metadata/contentType" xmlns:ma="http://schemas.microsoft.com/office/2006/metadata/properties/metaAttributes" ct:_="" ma:_="" ma:contentTypeName="TemplateFile" ma:contentTypeID="0x0101006EDDDB5EE6D98C44930B742096920B300400F5B6D36B3EF94B4E9A635CDF2A18F5B8" ma:contentTypeVersion="33" ma:contentTypeDescription="Create a new document." ma:contentTypeScope="" ma:versionID="37d3ec2b48d53e45b233ad8f52fe1b11"/>
+<p:properties xmlns:p="http://schemas.microsoft.com/office/2006/metadata/properties" xmlns:xsi="http://www.w3.org/2001/XMLSchema-instance" xmlns:pc="http://schemas.microsoft.com/office/infopath/2007/PartnerControls"/>
 </file>
 
 <file path=customXml/item3.xml><?xml version="1.0" encoding="utf-8"?>
@@ -3530,7 +3551,7 @@
 </file>
 
 <file path=customXml/item4.xml><?xml version="1.0" encoding="utf-8"?>
-<p:properties xmlns:p="http://schemas.microsoft.com/office/2006/metadata/properties" xmlns:xsi="http://www.w3.org/2001/XMLSchema-instance" xmlns:pc="http://schemas.microsoft.com/office/infopath/2007/PartnerControls"/>
+<ct:contentTypeSchema xmlns:ct="http://schemas.microsoft.com/office/2006/metadata/contentType" xmlns:ma="http://schemas.microsoft.com/office/2006/metadata/properties/metaAttributes" ct:_="" ma:_="" ma:contentTypeName="TemplateFile" ma:contentTypeID="0x0101006EDDDB5EE6D98C44930B742096920B300400F5B6D36B3EF94B4E9A635CDF2A18F5B8" ma:contentTypeVersion="33" ma:contentTypeDescription="Create a new document." ma:contentTypeScope="" ma:versionID="37d3ec2b48d53e45b233ad8f52fe1b11"/>
 </file>
 
 <file path=customXml/item5.xml><?xml version="1.0" encoding="utf-8"?>
@@ -3546,10 +3567,10 @@
 </file>
 
 <file path=customXml/itemProps2.xml><?xml version="1.0" encoding="utf-8"?>
-<ds:datastoreItem xmlns:ds="http://schemas.openxmlformats.org/officeDocument/2006/customXml" ds:itemID="{F9F1F569-4C10-4968-8575-367736BE939A}">
+<ds:datastoreItem xmlns:ds="http://schemas.openxmlformats.org/officeDocument/2006/customXml" ds:itemID="{6BD01D80-C71E-4C35-9EC9-AB4B2A68E7C1}">
   <ds:schemaRefs>
-    <ds:schemaRef ds:uri="http://schemas.microsoft.com/office/2006/metadata/contentType"/>
-    <ds:schemaRef ds:uri="http://schemas.microsoft.com/office/2006/metadata/properties/metaAttributes"/>
+    <ds:schemaRef ds:uri="http://schemas.microsoft.com/office/2006/metadata/properties"/>
+    <ds:schemaRef ds:uri="http://schemas.microsoft.com/office/infopath/2007/PartnerControls"/>
   </ds:schemaRefs>
 </ds:datastoreItem>
 </file>
@@ -3563,16 +3584,16 @@
 </file>
 
 <file path=customXml/itemProps4.xml><?xml version="1.0" encoding="utf-8"?>
-<ds:datastoreItem xmlns:ds="http://schemas.openxmlformats.org/officeDocument/2006/customXml" ds:itemID="{6BD01D80-C71E-4C35-9EC9-AB4B2A68E7C1}">
+<ds:datastoreItem xmlns:ds="http://schemas.openxmlformats.org/officeDocument/2006/customXml" ds:itemID="{F9F1F569-4C10-4968-8575-367736BE939A}">
   <ds:schemaRefs>
-    <ds:schemaRef ds:uri="http://schemas.microsoft.com/office/2006/metadata/properties"/>
-    <ds:schemaRef ds:uri="http://schemas.microsoft.com/office/infopath/2007/PartnerControls"/>
+    <ds:schemaRef ds:uri="http://schemas.microsoft.com/office/2006/metadata/contentType"/>
+    <ds:schemaRef ds:uri="http://schemas.microsoft.com/office/2006/metadata/properties/metaAttributes"/>
   </ds:schemaRefs>
 </ds:datastoreItem>
 </file>
 
 <file path=customXml/itemProps5.xml><?xml version="1.0" encoding="utf-8"?>
-<ds:datastoreItem xmlns:ds="http://schemas.openxmlformats.org/officeDocument/2006/customXml" ds:itemID="{5D2FFC99-FC51-4BC3-B8B8-78811D1E85EE}">
+<ds:datastoreItem xmlns:ds="http://schemas.openxmlformats.org/officeDocument/2006/customXml" ds:itemID="{55AABC18-0521-490A-94BC-62CBDEB52816}">
   <ds:schemaRefs>
     <ds:schemaRef ds:uri="http://schemas.openxmlformats.org/officeDocument/2006/bibliography"/>
   </ds:schemaRefs>

</xml_diff>